<commit_message>
Update bug report to use simplified [Step X] format
Refactored the bug report generation script to use the new simplified
step format as specified in the jira-bug-writer agent configuration.

Changes:
- Replaced Path A/Path B structure with sequential [Step 1] through [Step 9] format
- Each step separated by blank lines for clarity
- Steps follow template: [Step X – description]
- Highlighted problematic behavior in Step 6 with red text
- Regenerated BUG_2025-11-10_Classroom_Game_Stars.docx with new format
- Uploaded updated report to Google Drive

This aligns the bug report with the standardized Jira template format.

🤖 Generated with [Claude Code](https://claude.com/claude-code)

Co-Authored-By: Claude <noreply@anthropic.com>
</commit_message>
<xml_diff>
--- a/documentation/reports/BUG_2025-11-10_Classroom_Game_Stars.docx
+++ b/documentation/reports/BUG_2025-11-10_Classroom_Game_Stars.docx
@@ -130,179 +130,60 @@
       </w:r>
     </w:p>
     <w:p>
-      <w:pPr>
-        <w:pStyle w:val="Heading3"/>
-      </w:pPr>
       <w:r>
-        <w:t>Path A: First Question (Incorrect Behavior)</w:t>
+        <w:t>[Step 1 – Launch Hello Britannica Mobile App on iOS device and log in using student account credentials]</w:t>
       </w:r>
     </w:p>
+    <w:p/>
     <w:p>
-      <w:pPr>
-        <w:pStyle w:val="ListNumber"/>
-      </w:pPr>
       <w:r>
-        <w:t>1. Launch Hello Britannica Mobile App on iOS device</w:t>
+        <w:t>[Step 2 – Navigate to: Level 1 &gt; School &amp; Education &gt; Classroom Routines &gt; Select "What's in the Classroom?" activity]</w:t>
       </w:r>
     </w:p>
+    <w:p/>
     <w:p>
-      <w:pPr>
-        <w:pStyle w:val="ListNumber"/>
-      </w:pPr>
       <w:r>
-        <w:t>2. Log in using a student account credentials</w:t>
+        <w:t>[Step 3 – Observe the classroom image displayed for the first question]</w:t>
       </w:r>
     </w:p>
+    <w:p/>
     <w:p>
-      <w:pPr>
-        <w:pStyle w:val="ListNumber"/>
-      </w:pPr>
       <w:r>
-        <w:t>3. Navigate to: Level 1 &gt; School &amp; Education &gt; Classroom Routines</w:t>
+        <w:t>[Step 4 – Enter an intentionally incorrect answer in English describing the classroom (e.g., write "dog" when no dog is visible in the image)]</w:t>
       </w:r>
     </w:p>
+    <w:p/>
     <w:p>
-      <w:pPr>
-        <w:pStyle w:val="ListNumber"/>
-      </w:pPr>
       <w:r>
-        <w:t>4. Select "What's in the Classroom?" activity</w:t>
+        <w:t>[Step 5 – Submit the incorrect answer]</w:t>
       </w:r>
     </w:p>
+    <w:p/>
     <w:p>
-      <w:pPr>
-        <w:pStyle w:val="ListNumber"/>
-      </w:pPr>
-      <w:r>
-        <w:t>5. Observe the classroom image displayed</w:t>
-      </w:r>
-    </w:p>
-    <w:p>
-      <w:pPr>
-        <w:pStyle w:val="ListNumber"/>
-      </w:pPr>
-      <w:r>
-        <w:t>6. At the first question prompt, enter an intentionally incorrect answer in English describing the classroom (e.g., write "dog" when no dog is visible)</w:t>
-      </w:r>
-    </w:p>
-    <w:p>
-      <w:pPr>
-        <w:pStyle w:val="ListNumber"/>
-      </w:pPr>
-      <w:r>
-        <w:t>7. Submit the incorrect answer</w:t>
-      </w:r>
-    </w:p>
-    <w:p>
-      <w:pPr>
-        <w:pStyle w:val="ListNumber"/>
-      </w:pPr>
-      <w:r>
-        <w:t>8. Observe the following:</w:t>
-      </w:r>
-    </w:p>
-    <w:p>
-      <w:pPr>
-        <w:pStyle w:val="ListBullet2"/>
-      </w:pPr>
-      <w:r>
-        <w:t>Error message appears indicating the answer is wrong</w:t>
-      </w:r>
-    </w:p>
-    <w:p>
-      <w:pPr>
-        <w:pStyle w:val="ListBullet2"/>
-      </w:pPr>
       <w:r>
         <w:rPr>
           <w:b/>
           <w:color w:val="FF0000"/>
         </w:rPr>
-        <w:t>Issue: Game awards 3 stars despite wrong answer</w:t>
+        <w:t>[Step 6 – Observe that the game displays an error message indicating the answer is wrong, BUT incorrectly awards 3 stars and allows progression to the next question]</w:t>
       </w:r>
     </w:p>
+    <w:p/>
     <w:p>
-      <w:pPr>
-        <w:pStyle w:val="ListBullet2"/>
-      </w:pPr>
       <w:r>
-        <w:rPr>
-          <w:b/>
-          <w:color w:val="FF0000"/>
-        </w:rPr>
-        <w:t>Issue: Game allows progression to next question</w:t>
+        <w:t>[Step 7 – Proceed to the second question with the same classroom image but different prompt]</w:t>
       </w:r>
     </w:p>
+    <w:p/>
     <w:p>
-      <w:pPr>
-        <w:pStyle w:val="Heading3"/>
-      </w:pPr>
       <w:r>
-        <w:t>Path B: Second Question (Correct Behavior)</w:t>
+        <w:t>[Step 8 – Enter an intentionally incorrect answer for the second question and submit]</w:t>
       </w:r>
     </w:p>
+    <w:p/>
     <w:p>
-      <w:pPr>
-        <w:pStyle w:val="ListNumber"/>
-      </w:pPr>
       <w:r>
-        <w:t>1. Continue from step 8 above to the second question</w:t>
-      </w:r>
-    </w:p>
-    <w:p>
-      <w:pPr>
-        <w:pStyle w:val="ListNumber"/>
-      </w:pPr>
-      <w:r>
-        <w:t>2. View the same classroom image with a different question prompt</w:t>
-      </w:r>
-    </w:p>
-    <w:p>
-      <w:pPr>
-        <w:pStyle w:val="ListNumber"/>
-      </w:pPr>
-      <w:r>
-        <w:t>3. Enter an intentionally incorrect answer for the second question</w:t>
-      </w:r>
-    </w:p>
-    <w:p>
-      <w:pPr>
-        <w:pStyle w:val="ListNumber"/>
-      </w:pPr>
-      <w:r>
-        <w:t>4. Submit the incorrect answer</w:t>
-      </w:r>
-    </w:p>
-    <w:p>
-      <w:pPr>
-        <w:pStyle w:val="ListNumber"/>
-      </w:pPr>
-      <w:r>
-        <w:t>5. Observe the following:</w:t>
-      </w:r>
-    </w:p>
-    <w:p>
-      <w:pPr>
-        <w:pStyle w:val="ListBullet2"/>
-      </w:pPr>
-      <w:r>
-        <w:t>Error message appears indicating the answer is wrong</w:t>
-      </w:r>
-    </w:p>
-    <w:p>
-      <w:pPr>
-        <w:pStyle w:val="ListBullet2"/>
-      </w:pPr>
-      <w:r>
-        <w:t>Game does NOT award stars (correct behavior)</w:t>
-      </w:r>
-    </w:p>
-    <w:p>
-      <w:pPr>
-        <w:pStyle w:val="ListBullet2"/>
-      </w:pPr>
-      <w:r>
-        <w:t>Game does NOT allow progression (correct behavior)</w:t>
+        <w:t>[Step 9 – Observe that the game correctly displays an error message, does NOT award stars, and does NOT allow progression]</w:t>
       </w:r>
     </w:p>
     <w:p>

</xml_diff>